<commit_message>
Image and user task
</commit_message>
<xml_diff>
--- a/usability tests/Usability Tasks (Project 1).docx
+++ b/usability tests/Usability Tasks (Project 1).docx
@@ -288,25 +288,33 @@
           </w:p>
           <w:p>
             <w:pPr>
-              <w:rPr>
-                <w:sz w:val="24"/>
-                <w:szCs w:val="24"/>
-              </w:rPr>
-            </w:pPr>
-          </w:p>
-          <w:p>
-            <w:pPr>
               <w:spacing w:after="0" w:line="240" w:lineRule="auto"/>
             </w:pPr>
-            <w:r>
-              <w:rPr>
-                <w:sz w:val="24"/>
-                <w:szCs w:val="24"/>
-              </w:rPr>
-              <w:t>Please follow the guide on chapter 7 Project 1: Hello World!</w:t>
-            </w:r>
-          </w:p>
-          <w:p/>
+          </w:p>
+          <w:p>
+            <w:pPr>
+              <w:spacing w:after="0" w:line="240" w:lineRule="auto"/>
+            </w:pPr>
+            <w:r>
+              <w:rPr>
+                <w:sz w:val="24"/>
+                <w:szCs w:val="24"/>
+              </w:rPr>
+              <w:t xml:space="preserve">Please follow the guide on </w:t>
+            </w:r>
+            <w:r>
+              <w:rPr>
+                <w:sz w:val="24"/>
+                <w:szCs w:val="24"/>
+              </w:rPr>
+              <w:t>wiki to do this.</w:t>
+            </w:r>
+          </w:p>
+          <w:p>
+            <w:pPr>
+              <w:spacing w:after="0" w:line="240" w:lineRule="auto"/>
+            </w:pPr>
+          </w:p>
           <w:p>
             <w:r>
               <w:t>Thank you, this is the end of Task 1.</w:t>
@@ -651,9 +659,6 @@
             <w:pPr>
               <w:spacing w:after="0"/>
             </w:pPr>
-            <w:r>
-              <w:sym w:font="Wingdings" w:char="F06F"/>
-            </w:r>
           </w:p>
         </w:tc>
         <w:tc>
@@ -674,7 +679,10 @@
               <w:spacing w:after="0"/>
             </w:pPr>
             <w:r>
-              <w:t>Step 1</w:t>
+              <w:rPr>
+                <w:rFonts w:hint="eastAsia"/>
+              </w:rPr>
+              <w:t>0 (located correct section in guide)</w:t>
             </w:r>
           </w:p>
         </w:tc>
@@ -758,7 +766,7 @@
               <w:spacing w:after="0"/>
             </w:pPr>
             <w:r>
-              <w:t>Step 2</w:t>
+              <w:t>Step 1</w:t>
             </w:r>
           </w:p>
         </w:tc>
@@ -842,7 +850,7 @@
               <w:spacing w:after="0"/>
             </w:pPr>
             <w:r>
-              <w:t>Step 3</w:t>
+              <w:t>Step 2</w:t>
             </w:r>
           </w:p>
         </w:tc>
@@ -926,7 +934,7 @@
               <w:spacing w:after="0"/>
             </w:pPr>
             <w:r>
-              <w:t>Step 4</w:t>
+              <w:t>Step 3</w:t>
             </w:r>
           </w:p>
         </w:tc>
@@ -1010,7 +1018,7 @@
               <w:spacing w:after="0"/>
             </w:pPr>
             <w:r>
-              <w:t>Step 5</w:t>
+              <w:t>Step 4</w:t>
             </w:r>
           </w:p>
         </w:tc>
@@ -1094,7 +1102,7 @@
               <w:spacing w:after="0"/>
             </w:pPr>
             <w:r>
-              <w:t>Step 6</w:t>
+              <w:t>Step 5</w:t>
             </w:r>
           </w:p>
         </w:tc>
@@ -1178,7 +1186,7 @@
               <w:spacing w:after="0"/>
             </w:pPr>
             <w:r>
-              <w:t>Step 7</w:t>
+              <w:t>Step 6</w:t>
             </w:r>
           </w:p>
         </w:tc>
@@ -1262,7 +1270,7 @@
               <w:spacing w:after="0"/>
             </w:pPr>
             <w:r>
-              <w:t>Step 8</w:t>
+              <w:t>Step 7</w:t>
             </w:r>
           </w:p>
         </w:tc>
@@ -1346,7 +1354,7 @@
               <w:spacing w:after="0"/>
             </w:pPr>
             <w:r>
-              <w:t>Step 9</w:t>
+              <w:t>Step 8</w:t>
             </w:r>
           </w:p>
         </w:tc>
@@ -1430,6 +1438,90 @@
               <w:spacing w:after="0"/>
             </w:pPr>
             <w:r>
+              <w:t>Step 9</w:t>
+            </w:r>
+          </w:p>
+        </w:tc>
+        <w:tc>
+          <w:tcPr>
+            <w:tcW w:w="3285" w:type="dxa"/>
+            <w:tcBorders>
+              <w:top w:val="single" w:sz="4" w:space="0" w:color="808080"/>
+              <w:left w:val="single" w:sz="4" w:space="0" w:color="808080"/>
+              <w:bottom w:val="single" w:sz="4" w:space="0" w:color="808080"/>
+              <w:right w:val="single" w:sz="4" w:space="0" w:color="808080"/>
+            </w:tcBorders>
+            <w:shd w:val="clear" w:color="auto" w:fill="auto"/>
+            <w:vAlign w:val="center"/>
+          </w:tcPr>
+          <w:p>
+            <w:pPr>
+              <w:spacing w:after="0"/>
+            </w:pPr>
+          </w:p>
+        </w:tc>
+        <w:tc>
+          <w:tcPr>
+            <w:tcW w:w="3294" w:type="dxa"/>
+            <w:gridSpan w:val="2"/>
+            <w:tcBorders>
+              <w:top w:val="single" w:sz="4" w:space="0" w:color="808080"/>
+              <w:left w:val="single" w:sz="4" w:space="0" w:color="808080"/>
+              <w:bottom w:val="single" w:sz="4" w:space="0" w:color="808080"/>
+              <w:right w:val="single" w:sz="18" w:space="0" w:color="808080"/>
+            </w:tcBorders>
+            <w:shd w:val="clear" w:color="auto" w:fill="auto"/>
+            <w:vAlign w:val="center"/>
+          </w:tcPr>
+          <w:p>
+            <w:pPr>
+              <w:spacing w:after="0"/>
+            </w:pPr>
+          </w:p>
+        </w:tc>
+      </w:tr>
+      <w:tr>
+        <w:trPr>
+          <w:trHeight w:val="768"/>
+        </w:trPr>
+        <w:tc>
+          <w:tcPr>
+            <w:tcW w:w="534" w:type="dxa"/>
+            <w:tcBorders>
+              <w:top w:val="single" w:sz="4" w:space="0" w:color="808080"/>
+              <w:left w:val="single" w:sz="18" w:space="0" w:color="808080"/>
+              <w:bottom w:val="single" w:sz="4" w:space="0" w:color="808080"/>
+              <w:right w:val="single" w:sz="4" w:space="0" w:color="808080"/>
+            </w:tcBorders>
+            <w:vAlign w:val="center"/>
+          </w:tcPr>
+          <w:p>
+            <w:pPr>
+              <w:spacing w:after="0"/>
+            </w:pPr>
+            <w:r>
+              <w:sym w:font="Wingdings" w:char="F06F"/>
+            </w:r>
+          </w:p>
+        </w:tc>
+        <w:tc>
+          <w:tcPr>
+            <w:tcW w:w="2201" w:type="dxa"/>
+            <w:gridSpan w:val="2"/>
+            <w:tcBorders>
+              <w:top w:val="single" w:sz="4" w:space="0" w:color="808080"/>
+              <w:left w:val="single" w:sz="4" w:space="0" w:color="808080"/>
+              <w:bottom w:val="single" w:sz="4" w:space="0" w:color="808080"/>
+              <w:right w:val="single" w:sz="4" w:space="0" w:color="808080"/>
+            </w:tcBorders>
+            <w:shd w:val="clear" w:color="auto" w:fill="auto"/>
+            <w:vAlign w:val="center"/>
+          </w:tcPr>
+          <w:p>
+            <w:pPr>
+              <w:spacing w:after="0"/>
+            </w:pPr>
+            <w:r>
               <w:t>Step 10</w:t>
             </w:r>
           </w:p>
@@ -1501,14 +1593,10 @@
         </w:tc>
       </w:tr>
     </w:tbl>
-    <w:p/>
     <w:p>
       <w:pPr>
         <w:spacing w:after="160" w:line="259" w:lineRule="auto"/>
       </w:pPr>
-      <w:r>
-        <w:br w:type="page"/>
-      </w:r>
     </w:p>
     <w:tbl>
       <w:tblPr>
@@ -1801,17 +1889,21 @@
                 <w:sz w:val="24"/>
                 <w:szCs w:val="24"/>
               </w:rPr>
-              <w:t>Please follow the guide on chapter 7 Project 1: Hello World!</w:t>
-            </w:r>
-            <w:r>
-              <w:rPr>
-                <w:sz w:val="24"/>
-                <w:szCs w:val="24"/>
-              </w:rPr>
-              <w:t xml:space="preserve"> Section: Code to blink LED through webserver.</w:t>
-            </w:r>
-          </w:p>
-          <w:p/>
+              <w:t xml:space="preserve">Please follow the guide on </w:t>
+            </w:r>
+            <w:r>
+              <w:rPr>
+                <w:sz w:val="24"/>
+                <w:szCs w:val="24"/>
+              </w:rPr>
+              <w:t>wiki to do this.</w:t>
+            </w:r>
+          </w:p>
+          <w:p>
+            <w:pPr>
+              <w:spacing w:after="0" w:line="240" w:lineRule="auto"/>
+            </w:pPr>
+          </w:p>
           <w:p>
             <w:r>
               <w:t xml:space="preserve">Thank you, this is the end of Task </w:t>
@@ -2156,9 +2248,6 @@
             <w:pPr>
               <w:spacing w:after="0"/>
             </w:pPr>
-            <w:r>
-              <w:sym w:font="Wingdings" w:char="F06F"/>
-            </w:r>
           </w:p>
         </w:tc>
         <w:tc>
@@ -2179,7 +2268,10 @@
               <w:spacing w:after="0"/>
             </w:pPr>
             <w:r>
-              <w:t>Step 1</w:t>
+              <w:rPr>
+                <w:rFonts w:hint="eastAsia"/>
+              </w:rPr>
+              <w:t>0 (located correct section in guide)</w:t>
             </w:r>
           </w:p>
         </w:tc>
@@ -2263,7 +2355,7 @@
               <w:spacing w:after="0"/>
             </w:pPr>
             <w:r>
-              <w:t>Step 2</w:t>
+              <w:t>Step 1</w:t>
             </w:r>
           </w:p>
         </w:tc>
@@ -2347,7 +2439,7 @@
               <w:spacing w:after="0"/>
             </w:pPr>
             <w:r>
-              <w:t>Step 3</w:t>
+              <w:t>Step 2</w:t>
             </w:r>
           </w:p>
         </w:tc>
@@ -2431,7 +2523,7 @@
               <w:spacing w:after="0"/>
             </w:pPr>
             <w:r>
-              <w:t>Step 4</w:t>
+              <w:t>Step 3</w:t>
             </w:r>
           </w:p>
         </w:tc>
@@ -2515,7 +2607,7 @@
               <w:spacing w:after="0"/>
             </w:pPr>
             <w:r>
-              <w:t>Step 5</w:t>
+              <w:t>Step 4</w:t>
             </w:r>
           </w:p>
         </w:tc>
@@ -2599,7 +2691,7 @@
               <w:spacing w:after="0"/>
             </w:pPr>
             <w:r>
-              <w:t>Step 6</w:t>
+              <w:t>Step 5</w:t>
             </w:r>
           </w:p>
         </w:tc>
@@ -2683,7 +2775,7 @@
               <w:spacing w:after="0"/>
             </w:pPr>
             <w:r>
-              <w:t>Step 7</w:t>
+              <w:t>Step 6</w:t>
             </w:r>
           </w:p>
         </w:tc>
@@ -2767,7 +2859,7 @@
               <w:spacing w:after="0"/>
             </w:pPr>
             <w:r>
-              <w:t>Step 8</w:t>
+              <w:t>Step 7</w:t>
             </w:r>
           </w:p>
         </w:tc>
@@ -2851,6 +2943,90 @@
               <w:spacing w:after="0"/>
             </w:pPr>
             <w:r>
+              <w:t>Step 8</w:t>
+            </w:r>
+          </w:p>
+        </w:tc>
+        <w:tc>
+          <w:tcPr>
+            <w:tcW w:w="3285" w:type="dxa"/>
+            <w:tcBorders>
+              <w:top w:val="single" w:sz="4" w:space="0" w:color="808080"/>
+              <w:left w:val="single" w:sz="4" w:space="0" w:color="808080"/>
+              <w:bottom w:val="single" w:sz="4" w:space="0" w:color="808080"/>
+              <w:right w:val="single" w:sz="4" w:space="0" w:color="808080"/>
+            </w:tcBorders>
+            <w:shd w:val="clear" w:color="auto" w:fill="auto"/>
+            <w:vAlign w:val="center"/>
+          </w:tcPr>
+          <w:p>
+            <w:pPr>
+              <w:spacing w:after="0"/>
+            </w:pPr>
+          </w:p>
+        </w:tc>
+        <w:tc>
+          <w:tcPr>
+            <w:tcW w:w="3294" w:type="dxa"/>
+            <w:gridSpan w:val="2"/>
+            <w:tcBorders>
+              <w:top w:val="single" w:sz="4" w:space="0" w:color="808080"/>
+              <w:left w:val="single" w:sz="4" w:space="0" w:color="808080"/>
+              <w:bottom w:val="single" w:sz="4" w:space="0" w:color="808080"/>
+              <w:right w:val="single" w:sz="18" w:space="0" w:color="808080"/>
+            </w:tcBorders>
+            <w:shd w:val="clear" w:color="auto" w:fill="auto"/>
+            <w:vAlign w:val="center"/>
+          </w:tcPr>
+          <w:p>
+            <w:pPr>
+              <w:spacing w:after="0"/>
+            </w:pPr>
+          </w:p>
+        </w:tc>
+      </w:tr>
+      <w:tr>
+        <w:trPr>
+          <w:trHeight w:val="759"/>
+        </w:trPr>
+        <w:tc>
+          <w:tcPr>
+            <w:tcW w:w="534" w:type="dxa"/>
+            <w:tcBorders>
+              <w:top w:val="single" w:sz="4" w:space="0" w:color="808080"/>
+              <w:left w:val="single" w:sz="18" w:space="0" w:color="808080"/>
+              <w:bottom w:val="single" w:sz="4" w:space="0" w:color="808080"/>
+              <w:right w:val="single" w:sz="4" w:space="0" w:color="808080"/>
+            </w:tcBorders>
+            <w:vAlign w:val="center"/>
+          </w:tcPr>
+          <w:p>
+            <w:pPr>
+              <w:spacing w:after="0"/>
+            </w:pPr>
+            <w:r>
+              <w:sym w:font="Wingdings" w:char="F06F"/>
+            </w:r>
+          </w:p>
+        </w:tc>
+        <w:tc>
+          <w:tcPr>
+            <w:tcW w:w="2201" w:type="dxa"/>
+            <w:gridSpan w:val="2"/>
+            <w:tcBorders>
+              <w:top w:val="single" w:sz="4" w:space="0" w:color="808080"/>
+              <w:left w:val="single" w:sz="4" w:space="0" w:color="808080"/>
+              <w:bottom w:val="single" w:sz="4" w:space="0" w:color="808080"/>
+              <w:right w:val="single" w:sz="4" w:space="0" w:color="808080"/>
+            </w:tcBorders>
+            <w:shd w:val="clear" w:color="auto" w:fill="auto"/>
+            <w:vAlign w:val="center"/>
+          </w:tcPr>
+          <w:p>
+            <w:pPr>
+              <w:spacing w:after="0"/>
+            </w:pPr>
+            <w:r>
               <w:t>Step 9</w:t>
             </w:r>
           </w:p>
@@ -2918,10 +3094,7 @@
               <w:t>:</w:t>
             </w:r>
           </w:p>
-          <w:p>
-            <w:bookmarkStart w:id="0" w:name="_GoBack"/>
-            <w:bookmarkEnd w:id="0"/>
-          </w:p>
+          <w:p/>
         </w:tc>
       </w:tr>
     </w:tbl>
@@ -3276,6 +3449,8 @@
                 <w:szCs w:val="24"/>
               </w:rPr>
             </w:pPr>
+            <w:bookmarkStart w:id="0" w:name="_GoBack"/>
+            <w:bookmarkEnd w:id="0"/>
           </w:p>
           <w:p>
             <w:pPr>
@@ -3286,17 +3461,21 @@
                 <w:sz w:val="24"/>
                 <w:szCs w:val="24"/>
               </w:rPr>
-              <w:t>Please follow the guide on chapter 7 Project 1: Hello World!</w:t>
-            </w:r>
-            <w:r>
-              <w:rPr>
-                <w:sz w:val="24"/>
-                <w:szCs w:val="24"/>
-              </w:rPr>
-              <w:t xml:space="preserve"> Section: Code to blink LED</w:t>
-            </w:r>
-          </w:p>
-          <w:p/>
+              <w:t xml:space="preserve">Please follow the guide on </w:t>
+            </w:r>
+            <w:r>
+              <w:rPr>
+                <w:sz w:val="24"/>
+                <w:szCs w:val="24"/>
+              </w:rPr>
+              <w:t>wiki to do this.</w:t>
+            </w:r>
+          </w:p>
+          <w:p>
+            <w:pPr>
+              <w:spacing w:after="0" w:line="240" w:lineRule="auto"/>
+            </w:pPr>
+          </w:p>
           <w:p>
             <w:r>
               <w:t xml:space="preserve">Thank you, this is the end of Task </w:t>
@@ -3629,7 +3808,7 @@
       </w:tr>
       <w:tr>
         <w:trPr>
-          <w:trHeight w:val="866"/>
+          <w:trHeight w:val="626"/>
         </w:trPr>
         <w:tc>
           <w:tcPr>
@@ -3646,9 +3825,6 @@
             <w:pPr>
               <w:spacing w:after="0"/>
             </w:pPr>
-            <w:r>
-              <w:sym w:font="Wingdings" w:char="F06F"/>
-            </w:r>
           </w:p>
         </w:tc>
         <w:tc>
@@ -3669,7 +3845,10 @@
               <w:spacing w:after="0"/>
             </w:pPr>
             <w:r>
-              <w:t>Step 1</w:t>
+              <w:rPr>
+                <w:rFonts w:hint="eastAsia"/>
+              </w:rPr>
+              <w:t>0 (located correct section in guide)</w:t>
             </w:r>
           </w:p>
         </w:tc>
@@ -3713,7 +3892,7 @@
       </w:tr>
       <w:tr>
         <w:trPr>
-          <w:trHeight w:val="866"/>
+          <w:trHeight w:val="694"/>
         </w:trPr>
         <w:tc>
           <w:tcPr>
@@ -3753,7 +3932,7 @@
               <w:spacing w:after="0"/>
             </w:pPr>
             <w:r>
-              <w:t>Step 2</w:t>
+              <w:t>Step 1</w:t>
             </w:r>
           </w:p>
         </w:tc>
@@ -3797,7 +3976,7 @@
       </w:tr>
       <w:tr>
         <w:trPr>
-          <w:trHeight w:val="866"/>
+          <w:trHeight w:val="702"/>
         </w:trPr>
         <w:tc>
           <w:tcPr>
@@ -3837,7 +4016,7 @@
               <w:spacing w:after="0"/>
             </w:pPr>
             <w:r>
-              <w:t>Step 3</w:t>
+              <w:t>Step 2</w:t>
             </w:r>
           </w:p>
         </w:tc>
@@ -3881,7 +4060,7 @@
       </w:tr>
       <w:tr>
         <w:trPr>
-          <w:trHeight w:val="866"/>
+          <w:trHeight w:val="698"/>
         </w:trPr>
         <w:tc>
           <w:tcPr>
@@ -3921,7 +4100,7 @@
               <w:spacing w:after="0"/>
             </w:pPr>
             <w:r>
-              <w:t>Step 4</w:t>
+              <w:t>Step 3</w:t>
             </w:r>
           </w:p>
         </w:tc>
@@ -3965,7 +4144,7 @@
       </w:tr>
       <w:tr>
         <w:trPr>
-          <w:trHeight w:val="866"/>
+          <w:trHeight w:val="836"/>
         </w:trPr>
         <w:tc>
           <w:tcPr>
@@ -4005,7 +4184,7 @@
               <w:spacing w:after="0"/>
             </w:pPr>
             <w:r>
-              <w:t>Step 5</w:t>
+              <w:t>Step 4</w:t>
             </w:r>
           </w:p>
         </w:tc>
@@ -4049,7 +4228,7 @@
       </w:tr>
       <w:tr>
         <w:trPr>
-          <w:trHeight w:val="866"/>
+          <w:trHeight w:val="848"/>
         </w:trPr>
         <w:tc>
           <w:tcPr>
@@ -4089,7 +4268,7 @@
               <w:spacing w:after="0"/>
             </w:pPr>
             <w:r>
-              <w:t>Step 6</w:t>
+              <w:t>Step 5</w:t>
             </w:r>
           </w:p>
         </w:tc>
@@ -4133,7 +4312,91 @@
       </w:tr>
       <w:tr>
         <w:trPr>
-          <w:trHeight w:val="866"/>
+          <w:trHeight w:val="832"/>
+        </w:trPr>
+        <w:tc>
+          <w:tcPr>
+            <w:tcW w:w="534" w:type="dxa"/>
+            <w:tcBorders>
+              <w:top w:val="single" w:sz="4" w:space="0" w:color="808080"/>
+              <w:left w:val="single" w:sz="18" w:space="0" w:color="808080"/>
+              <w:bottom w:val="single" w:sz="4" w:space="0" w:color="808080"/>
+              <w:right w:val="single" w:sz="4" w:space="0" w:color="808080"/>
+            </w:tcBorders>
+            <w:vAlign w:val="center"/>
+          </w:tcPr>
+          <w:p>
+            <w:pPr>
+              <w:spacing w:after="0"/>
+            </w:pPr>
+            <w:r>
+              <w:sym w:font="Wingdings" w:char="F06F"/>
+            </w:r>
+          </w:p>
+        </w:tc>
+        <w:tc>
+          <w:tcPr>
+            <w:tcW w:w="2201" w:type="dxa"/>
+            <w:gridSpan w:val="2"/>
+            <w:tcBorders>
+              <w:top w:val="single" w:sz="4" w:space="0" w:color="808080"/>
+              <w:left w:val="single" w:sz="4" w:space="0" w:color="808080"/>
+              <w:bottom w:val="single" w:sz="4" w:space="0" w:color="808080"/>
+              <w:right w:val="single" w:sz="4" w:space="0" w:color="808080"/>
+            </w:tcBorders>
+            <w:shd w:val="clear" w:color="auto" w:fill="auto"/>
+            <w:vAlign w:val="center"/>
+          </w:tcPr>
+          <w:p>
+            <w:pPr>
+              <w:spacing w:after="0"/>
+            </w:pPr>
+            <w:r>
+              <w:t>Step 6</w:t>
+            </w:r>
+          </w:p>
+        </w:tc>
+        <w:tc>
+          <w:tcPr>
+            <w:tcW w:w="3285" w:type="dxa"/>
+            <w:tcBorders>
+              <w:top w:val="single" w:sz="4" w:space="0" w:color="808080"/>
+              <w:left w:val="single" w:sz="4" w:space="0" w:color="808080"/>
+              <w:bottom w:val="single" w:sz="4" w:space="0" w:color="808080"/>
+              <w:right w:val="single" w:sz="4" w:space="0" w:color="808080"/>
+            </w:tcBorders>
+            <w:shd w:val="clear" w:color="auto" w:fill="auto"/>
+            <w:vAlign w:val="center"/>
+          </w:tcPr>
+          <w:p>
+            <w:pPr>
+              <w:spacing w:after="0"/>
+            </w:pPr>
+          </w:p>
+        </w:tc>
+        <w:tc>
+          <w:tcPr>
+            <w:tcW w:w="3294" w:type="dxa"/>
+            <w:gridSpan w:val="2"/>
+            <w:tcBorders>
+              <w:top w:val="single" w:sz="4" w:space="0" w:color="808080"/>
+              <w:left w:val="single" w:sz="4" w:space="0" w:color="808080"/>
+              <w:bottom w:val="single" w:sz="4" w:space="0" w:color="808080"/>
+              <w:right w:val="single" w:sz="18" w:space="0" w:color="808080"/>
+            </w:tcBorders>
+            <w:shd w:val="clear" w:color="auto" w:fill="auto"/>
+            <w:vAlign w:val="center"/>
+          </w:tcPr>
+          <w:p>
+            <w:pPr>
+              <w:spacing w:after="0"/>
+            </w:pPr>
+          </w:p>
+        </w:tc>
+      </w:tr>
+      <w:tr>
+        <w:trPr>
+          <w:trHeight w:val="844"/>
         </w:trPr>
         <w:tc>
           <w:tcPr>
@@ -4844,17 +5107,21 @@
                 <w:sz w:val="24"/>
                 <w:szCs w:val="24"/>
               </w:rPr>
-              <w:t>Please follow the guide on chapter 7 Project 1: Hello World!</w:t>
-            </w:r>
-            <w:r>
-              <w:rPr>
-                <w:sz w:val="24"/>
-                <w:szCs w:val="24"/>
-              </w:rPr>
-              <w:t xml:space="preserve"> Section: Code to blink LED through webserver.</w:t>
-            </w:r>
-          </w:p>
-          <w:p/>
+              <w:t xml:space="preserve">Please follow the guide on </w:t>
+            </w:r>
+            <w:r>
+              <w:rPr>
+                <w:sz w:val="24"/>
+                <w:szCs w:val="24"/>
+              </w:rPr>
+              <w:t>wiki to do this.</w:t>
+            </w:r>
+          </w:p>
+          <w:p>
+            <w:pPr>
+              <w:spacing w:after="0" w:line="240" w:lineRule="auto"/>
+            </w:pPr>
+          </w:p>
           <w:p>
             <w:r>
               <w:t xml:space="preserve">Thank you, this is the end of Task </w:t>
@@ -5199,9 +5466,6 @@
             <w:pPr>
               <w:spacing w:after="0"/>
             </w:pPr>
-            <w:r>
-              <w:sym w:font="Wingdings" w:char="F06F"/>
-            </w:r>
           </w:p>
         </w:tc>
         <w:tc>
@@ -5222,7 +5486,10 @@
               <w:spacing w:after="0"/>
             </w:pPr>
             <w:r>
-              <w:t>Step 1</w:t>
+              <w:rPr>
+                <w:rFonts w:hint="eastAsia"/>
+              </w:rPr>
+              <w:t>0 (located correct section in guide)</w:t>
             </w:r>
           </w:p>
         </w:tc>
@@ -5306,7 +5573,7 @@
               <w:spacing w:after="0"/>
             </w:pPr>
             <w:r>
-              <w:t>Step 2</w:t>
+              <w:t>Step 1</w:t>
             </w:r>
           </w:p>
         </w:tc>
@@ -5390,7 +5657,7 @@
               <w:spacing w:after="0"/>
             </w:pPr>
             <w:r>
-              <w:t>Step 3</w:t>
+              <w:t>Step 2</w:t>
             </w:r>
           </w:p>
         </w:tc>
@@ -5474,7 +5741,7 @@
               <w:spacing w:after="0"/>
             </w:pPr>
             <w:r>
-              <w:t>Step 4</w:t>
+              <w:t>Step 3</w:t>
             </w:r>
           </w:p>
         </w:tc>
@@ -5558,7 +5825,7 @@
               <w:spacing w:after="0"/>
             </w:pPr>
             <w:r>
-              <w:t>Step 5</w:t>
+              <w:t>Step 4</w:t>
             </w:r>
           </w:p>
         </w:tc>
@@ -5642,7 +5909,7 @@
               <w:spacing w:after="0"/>
             </w:pPr>
             <w:r>
-              <w:t>Step 6</w:t>
+              <w:t>Step 5</w:t>
             </w:r>
           </w:p>
         </w:tc>
@@ -5726,7 +5993,7 @@
               <w:spacing w:after="0"/>
             </w:pPr>
             <w:r>
-              <w:t>Step 7</w:t>
+              <w:t>Step 6</w:t>
             </w:r>
           </w:p>
         </w:tc>
@@ -5810,7 +6077,7 @@
               <w:spacing w:after="0"/>
             </w:pPr>
             <w:r>
-              <w:t>Step 8</w:t>
+              <w:t>Step 7</w:t>
             </w:r>
           </w:p>
         </w:tc>
@@ -5894,6 +6161,90 @@
               <w:spacing w:after="0"/>
             </w:pPr>
             <w:r>
+              <w:t>Step 8</w:t>
+            </w:r>
+          </w:p>
+        </w:tc>
+        <w:tc>
+          <w:tcPr>
+            <w:tcW w:w="3285" w:type="dxa"/>
+            <w:tcBorders>
+              <w:top w:val="single" w:sz="4" w:space="0" w:color="808080"/>
+              <w:left w:val="single" w:sz="4" w:space="0" w:color="808080"/>
+              <w:bottom w:val="single" w:sz="4" w:space="0" w:color="808080"/>
+              <w:right w:val="single" w:sz="4" w:space="0" w:color="808080"/>
+            </w:tcBorders>
+            <w:shd w:val="clear" w:color="auto" w:fill="auto"/>
+            <w:vAlign w:val="center"/>
+          </w:tcPr>
+          <w:p>
+            <w:pPr>
+              <w:spacing w:after="0"/>
+            </w:pPr>
+          </w:p>
+        </w:tc>
+        <w:tc>
+          <w:tcPr>
+            <w:tcW w:w="3294" w:type="dxa"/>
+            <w:gridSpan w:val="2"/>
+            <w:tcBorders>
+              <w:top w:val="single" w:sz="4" w:space="0" w:color="808080"/>
+              <w:left w:val="single" w:sz="4" w:space="0" w:color="808080"/>
+              <w:bottom w:val="single" w:sz="4" w:space="0" w:color="808080"/>
+              <w:right w:val="single" w:sz="18" w:space="0" w:color="808080"/>
+            </w:tcBorders>
+            <w:shd w:val="clear" w:color="auto" w:fill="auto"/>
+            <w:vAlign w:val="center"/>
+          </w:tcPr>
+          <w:p>
+            <w:pPr>
+              <w:spacing w:after="0"/>
+            </w:pPr>
+          </w:p>
+        </w:tc>
+      </w:tr>
+      <w:tr>
+        <w:trPr>
+          <w:trHeight w:val="850"/>
+        </w:trPr>
+        <w:tc>
+          <w:tcPr>
+            <w:tcW w:w="534" w:type="dxa"/>
+            <w:tcBorders>
+              <w:top w:val="single" w:sz="4" w:space="0" w:color="808080"/>
+              <w:left w:val="single" w:sz="18" w:space="0" w:color="808080"/>
+              <w:bottom w:val="single" w:sz="4" w:space="0" w:color="808080"/>
+              <w:right w:val="single" w:sz="4" w:space="0" w:color="808080"/>
+            </w:tcBorders>
+            <w:vAlign w:val="center"/>
+          </w:tcPr>
+          <w:p>
+            <w:pPr>
+              <w:spacing w:after="0"/>
+            </w:pPr>
+            <w:r>
+              <w:sym w:font="Wingdings" w:char="F06F"/>
+            </w:r>
+          </w:p>
+        </w:tc>
+        <w:tc>
+          <w:tcPr>
+            <w:tcW w:w="2201" w:type="dxa"/>
+            <w:gridSpan w:val="2"/>
+            <w:tcBorders>
+              <w:top w:val="single" w:sz="4" w:space="0" w:color="808080"/>
+              <w:left w:val="single" w:sz="4" w:space="0" w:color="808080"/>
+              <w:bottom w:val="single" w:sz="4" w:space="0" w:color="808080"/>
+              <w:right w:val="single" w:sz="4" w:space="0" w:color="808080"/>
+            </w:tcBorders>
+            <w:shd w:val="clear" w:color="auto" w:fill="auto"/>
+            <w:vAlign w:val="center"/>
+          </w:tcPr>
+          <w:p>
+            <w:pPr>
+              <w:spacing w:after="0"/>
+            </w:pPr>
+            <w:r>
               <w:t>Step 9</w:t>
             </w:r>
           </w:p>
@@ -5961,7 +6312,6 @@
               <w:t>:</w:t>
             </w:r>
           </w:p>
-          <w:p/>
         </w:tc>
       </w:tr>
     </w:tbl>

</xml_diff>